<commit_message>
fix: update ARI NOFO Q&A
</commit_message>
<xml_diff>
--- a/public/materials/funding/2021-arisfy22/ARINOFOQuestionsandAnswers.docx
+++ b/public/materials/funding/2021-arisfy22/ARINOFOQuestionsandAnswers.docx
@@ -184,7 +184,27 @@
           <w:szCs w:val="22"/>
           <w:bdr w:val="none" w:sz="0" w:space="0" w:color="auto" w:frame="1"/>
         </w:rPr>
-        <w:t>Can it just people individuals going down the  wrong path and the agencies are trying to stop them from doing so?</w:t>
+        <w:t xml:space="preserve">Can it just people individuals going down </w:t>
+      </w:r>
+      <w:proofErr w:type="gramStart"/>
+      <w:r>
+        <w:rPr>
+          <w:rFonts w:asciiTheme="minorHAnsi" w:hAnsiTheme="minorHAnsi" w:cstheme="minorHAnsi"/>
+          <w:sz w:val="22"/>
+          <w:szCs w:val="22"/>
+          <w:bdr w:val="none" w:sz="0" w:space="0" w:color="auto" w:frame="1"/>
+        </w:rPr>
+        <w:t>the  wrong</w:t>
+      </w:r>
+      <w:proofErr w:type="gramEnd"/>
+      <w:r>
+        <w:rPr>
+          <w:rFonts w:asciiTheme="minorHAnsi" w:hAnsiTheme="minorHAnsi" w:cstheme="minorHAnsi"/>
+          <w:sz w:val="22"/>
+          <w:szCs w:val="22"/>
+          <w:bdr w:val="none" w:sz="0" w:space="0" w:color="auto" w:frame="1"/>
+        </w:rPr>
+        <w:t xml:space="preserve"> path and the agencies are trying to stop them from doing so?</w:t>
       </w:r>
       <w:r>
         <w:rPr>
@@ -406,11 +426,13 @@
       <w:pPr>
         <w:rPr>
           <w:rFonts w:asciiTheme="minorHAnsi" w:hAnsiTheme="minorHAnsi" w:cstheme="minorHAnsi"/>
+          <w:u w:val="single"/>
         </w:rPr>
       </w:pPr>
       <w:r>
         <w:rPr>
           <w:rFonts w:asciiTheme="minorHAnsi" w:hAnsiTheme="minorHAnsi" w:cstheme="minorHAnsi"/>
+          <w:u w:val="single"/>
         </w:rPr>
         <w:t>7/23/2021</w:t>
       </w:r>
@@ -500,15 +522,860 @@
     <w:p>
       <w:pPr>
         <w:pStyle w:val="PlainText"/>
+        <w:rPr>
+          <w:u w:val="single"/>
+        </w:rPr>
+      </w:pPr>
+      <w:r>
+        <w:rPr>
+          <w:u w:val="single"/>
+        </w:rPr>
+        <w:t xml:space="preserve">Round </w:t>
+      </w:r>
+      <w:r>
+        <w:rPr>
+          <w:u w:val="single"/>
+        </w:rPr>
+        <w:t>2</w:t>
+      </w:r>
+    </w:p>
+    <w:p>
+      <w:pPr>
+        <w:pStyle w:val="PlainText"/>
+      </w:pPr>
+      <w:r>
+        <w:t>7/27/2021</w:t>
+      </w:r>
+    </w:p>
+    <w:p>
+      <w:pPr>
+        <w:pStyle w:val="PlainText"/>
+      </w:pPr>
+    </w:p>
+    <w:p>
+      <w:pPr>
+        <w:shd w:val="clear" w:color="auto" w:fill="FFFFFF"/>
+        <w:rPr>
+          <w:rFonts w:asciiTheme="minorHAnsi" w:eastAsia="Times New Roman" w:hAnsiTheme="minorHAnsi" w:cstheme="minorHAnsi"/>
+          <w:color w:val="201F1E"/>
+        </w:rPr>
+      </w:pPr>
+      <w:r>
+        <w:rPr>
+          <w:rFonts w:asciiTheme="minorHAnsi" w:eastAsia="Times New Roman" w:hAnsiTheme="minorHAnsi" w:cstheme="minorHAnsi"/>
+          <w:color w:val="201F1E"/>
+          <w:bdr w:val="none" w:sz="0" w:space="0" w:color="auto" w:frame="1"/>
+        </w:rPr>
+        <w:lastRenderedPageBreak/>
+        <w:t>Since the grant is subject to start on October 1, 2021, and conclude on June 31, 2022 (8 months), would the current budget for the grant application need to be for just that eight (8) month period or completed for a normal 12 months?</w:t>
+      </w:r>
+    </w:p>
+    <w:p>
+      <w:pPr>
+        <w:shd w:val="clear" w:color="auto" w:fill="FFFFFF"/>
+        <w:rPr>
+          <w:rFonts w:eastAsia="Times New Roman"/>
+          <w:color w:val="201F1E"/>
+        </w:rPr>
+      </w:pPr>
+      <w:r>
+        <w:rPr>
+          <w:rFonts w:ascii="Times New Roman" w:eastAsia="Times New Roman" w:hAnsi="Times New Roman" w:cs="Times New Roman"/>
+          <w:color w:val="201F1E"/>
+          <w:sz w:val="24"/>
+          <w:szCs w:val="24"/>
+          <w:bdr w:val="none" w:sz="0" w:space="0" w:color="auto" w:frame="1"/>
+        </w:rPr>
+        <w:t> </w:t>
+      </w:r>
+    </w:p>
+    <w:p>
+      <w:pPr>
+        <w:shd w:val="clear" w:color="auto" w:fill="FFFFFF"/>
+        <w:rPr>
+          <w:rFonts w:eastAsia="Times New Roman"/>
+          <w:color w:val="201F1E"/>
+        </w:rPr>
+      </w:pPr>
+      <w:r>
+        <w:rPr>
+          <w:rFonts w:ascii="Times New Roman" w:eastAsia="Times New Roman" w:hAnsi="Times New Roman" w:cs="Times New Roman"/>
+          <w:color w:val="201F1E"/>
+          <w:bdr w:val="none" w:sz="0" w:space="0" w:color="auto" w:frame="1"/>
+        </w:rPr>
+        <w:t xml:space="preserve">The budget that would be submitted with the application should cover the nine (9) month grant period, October 1, </w:t>
+      </w:r>
+      <w:proofErr w:type="gramStart"/>
+      <w:r>
+        <w:rPr>
+          <w:rFonts w:ascii="Times New Roman" w:eastAsia="Times New Roman" w:hAnsi="Times New Roman" w:cs="Times New Roman"/>
+          <w:color w:val="201F1E"/>
+          <w:bdr w:val="none" w:sz="0" w:space="0" w:color="auto" w:frame="1"/>
+        </w:rPr>
+        <w:t>2021</w:t>
+      </w:r>
+      <w:proofErr w:type="gramEnd"/>
+      <w:r>
+        <w:rPr>
+          <w:rFonts w:ascii="Times New Roman" w:eastAsia="Times New Roman" w:hAnsi="Times New Roman" w:cs="Times New Roman"/>
+          <w:color w:val="201F1E"/>
+          <w:bdr w:val="none" w:sz="0" w:space="0" w:color="auto" w:frame="1"/>
+        </w:rPr>
+        <w:t xml:space="preserve"> through June 30, 2022 (for expenses anticipated in October, November, December, January, February, March, April, May, and June).</w:t>
+      </w:r>
+    </w:p>
+    <w:p>
+      <w:pPr>
+        <w:pStyle w:val="PlainText"/>
+      </w:pPr>
+    </w:p>
+    <w:p>
+      <w:pPr>
+        <w:pStyle w:val="PlainText"/>
+      </w:pPr>
+      <w:r>
+        <w:t>7/29/2021</w:t>
+      </w:r>
+    </w:p>
+    <w:p>
+      <w:pPr>
+        <w:pStyle w:val="PlainText"/>
+      </w:pPr>
+    </w:p>
+    <w:p>
+      <w:pPr>
+        <w:shd w:val="clear" w:color="auto" w:fill="FFFFFF"/>
+        <w:textAlignment w:val="baseline"/>
+        <w:rPr>
+          <w:rFonts w:asciiTheme="minorHAnsi" w:eastAsia="Times New Roman" w:hAnsiTheme="minorHAnsi" w:cstheme="minorHAnsi"/>
+          <w:color w:val="000000" w:themeColor="text1"/>
+        </w:rPr>
+      </w:pPr>
+      <w:r>
+        <w:rPr>
+          <w:rFonts w:asciiTheme="minorHAnsi" w:eastAsia="Times New Roman" w:hAnsiTheme="minorHAnsi" w:cstheme="minorHAnsi"/>
+          <w:color w:val="000000" w:themeColor="text1"/>
+        </w:rPr>
+        <w:t xml:space="preserve">In reviewing the grant </w:t>
+      </w:r>
+      <w:proofErr w:type="gramStart"/>
+      <w:r>
+        <w:rPr>
+          <w:rFonts w:asciiTheme="minorHAnsi" w:eastAsia="Times New Roman" w:hAnsiTheme="minorHAnsi" w:cstheme="minorHAnsi"/>
+          <w:color w:val="000000" w:themeColor="text1"/>
+        </w:rPr>
+        <w:t>instructions</w:t>
+      </w:r>
+      <w:proofErr w:type="gramEnd"/>
+      <w:r>
+        <w:rPr>
+          <w:rFonts w:asciiTheme="minorHAnsi" w:eastAsia="Times New Roman" w:hAnsiTheme="minorHAnsi" w:cstheme="minorHAnsi"/>
+          <w:color w:val="000000" w:themeColor="text1"/>
+        </w:rPr>
+        <w:t xml:space="preserve"> it states that the "solicitation is open to county units of government or judicial circuits.  A county may submit on behalf of a group of counties or a judicial circuit.  Other unit of local government, private agencies, or not-for-profit organizations are not eligible to apply..."  Can a county health department act as the implementing agency (fiscal agent), with probation acting as the program agency? </w:t>
+      </w:r>
+    </w:p>
+    <w:p>
+      <w:pPr>
+        <w:pStyle w:val="PlainText"/>
+      </w:pPr>
+    </w:p>
+    <w:p>
+      <w:pPr>
+        <w:shd w:val="clear" w:color="auto" w:fill="FFFFFF"/>
+        <w:textAlignment w:val="baseline"/>
+        <w:rPr>
+          <w:rFonts w:eastAsia="Times New Roman"/>
+          <w:color w:val="000000"/>
+        </w:rPr>
+      </w:pPr>
+      <w:r>
+        <w:rPr>
+          <w:rFonts w:ascii="Times New Roman" w:eastAsia="Times New Roman" w:hAnsi="Times New Roman" w:cs="Times New Roman"/>
+          <w:color w:val="000000"/>
+          <w:bdr w:val="none" w:sz="0" w:space="0" w:color="auto" w:frame="1"/>
+        </w:rPr>
+        <w:t>Yes, this solicitation is open to county units of government or judicial circuits. A county may submit on behalf of a group of counties or a judicial circuit. Other units of local government, private agencies or not-for-profit organizations are not eligible to apply; however, the applicant jurisdiction may include subawards or subcontracts for services with these entities as part of the program design and budget. </w:t>
+      </w:r>
+    </w:p>
+    <w:p>
+      <w:pPr>
+        <w:pStyle w:val="PlainText"/>
+        <w:rPr>
+          <w:rFonts w:ascii="Times New Roman" w:hAnsi="Times New Roman" w:cs="Times New Roman"/>
+        </w:rPr>
+      </w:pPr>
+    </w:p>
+    <w:p>
+      <w:pPr>
+        <w:pStyle w:val="PlainText"/>
+      </w:pPr>
+      <w:r>
+        <w:t>8/3/2021</w:t>
+      </w:r>
+    </w:p>
+    <w:p>
+      <w:pPr>
+        <w:pStyle w:val="PlainText"/>
+      </w:pPr>
+    </w:p>
+    <w:p>
+      <w:pPr>
+        <w:shd w:val="clear" w:color="auto" w:fill="FFFFFF"/>
+        <w:textAlignment w:val="baseline"/>
+        <w:rPr>
+          <w:rFonts w:asciiTheme="minorHAnsi" w:eastAsia="Times New Roman" w:hAnsiTheme="minorHAnsi" w:cstheme="minorHAnsi"/>
+          <w:color w:val="201F1E"/>
+        </w:rPr>
+      </w:pPr>
+      <w:r>
+        <w:rPr>
+          <w:rFonts w:asciiTheme="minorHAnsi" w:eastAsia="Times New Roman" w:hAnsiTheme="minorHAnsi" w:cstheme="minorHAnsi"/>
+          <w:color w:val="201F1E"/>
+        </w:rPr>
+        <w:t xml:space="preserve">We are not a county unit of government or a </w:t>
+      </w:r>
+      <w:proofErr w:type="gramStart"/>
+      <w:r>
+        <w:rPr>
+          <w:rFonts w:asciiTheme="minorHAnsi" w:eastAsia="Times New Roman" w:hAnsiTheme="minorHAnsi" w:cstheme="minorHAnsi"/>
+          <w:color w:val="201F1E"/>
+        </w:rPr>
+        <w:t>judicial circuits</w:t>
+      </w:r>
+      <w:proofErr w:type="gramEnd"/>
+      <w:r>
+        <w:rPr>
+          <w:rFonts w:asciiTheme="minorHAnsi" w:eastAsia="Times New Roman" w:hAnsiTheme="minorHAnsi" w:cstheme="minorHAnsi"/>
+          <w:color w:val="201F1E"/>
+        </w:rPr>
+        <w:t xml:space="preserve">.  Are we eligible as a </w:t>
+      </w:r>
+      <w:proofErr w:type="gramStart"/>
+      <w:r>
+        <w:rPr>
+          <w:rFonts w:asciiTheme="minorHAnsi" w:eastAsia="Times New Roman" w:hAnsiTheme="minorHAnsi" w:cstheme="minorHAnsi"/>
+          <w:color w:val="201F1E"/>
+        </w:rPr>
+        <w:t>501( c</w:t>
+      </w:r>
+      <w:proofErr w:type="gramEnd"/>
+      <w:r>
+        <w:rPr>
+          <w:rFonts w:asciiTheme="minorHAnsi" w:eastAsia="Times New Roman" w:hAnsiTheme="minorHAnsi" w:cstheme="minorHAnsi"/>
+          <w:color w:val="201F1E"/>
+        </w:rPr>
+        <w:t>) 3 ?  </w:t>
+      </w:r>
+    </w:p>
+    <w:p>
+      <w:pPr>
+        <w:shd w:val="clear" w:color="auto" w:fill="FFFFFF"/>
+        <w:textAlignment w:val="baseline"/>
+        <w:rPr>
+          <w:rFonts w:asciiTheme="minorHAnsi" w:eastAsia="Times New Roman" w:hAnsiTheme="minorHAnsi" w:cstheme="minorHAnsi"/>
+          <w:color w:val="201F1E"/>
+        </w:rPr>
+      </w:pPr>
+    </w:p>
+    <w:p>
+      <w:pPr>
+        <w:shd w:val="clear" w:color="auto" w:fill="FFFFFF"/>
+        <w:rPr>
+          <w:rFonts w:ascii="Times New Roman" w:eastAsia="Times New Roman" w:hAnsi="Times New Roman" w:cs="Times New Roman"/>
+          <w:color w:val="000000"/>
+        </w:rPr>
+      </w:pPr>
+      <w:r>
+        <w:rPr>
+          <w:rFonts w:ascii="Times New Roman" w:eastAsia="Times New Roman" w:hAnsi="Times New Roman" w:cs="Times New Roman"/>
+          <w:color w:val="000000"/>
+        </w:rPr>
+        <w:t>As noted on page 17 of the NOFO instructions, under “</w:t>
+      </w:r>
+      <w:r>
+        <w:rPr>
+          <w:rFonts w:ascii="inherit" w:eastAsia="Times New Roman" w:hAnsi="inherit" w:cs="Times New Roman"/>
+          <w:b/>
+          <w:bCs/>
+          <w:i/>
+          <w:iCs/>
+          <w:color w:val="000000"/>
+          <w:bdr w:val="none" w:sz="0" w:space="0" w:color="auto" w:frame="1"/>
+        </w:rPr>
+        <w:t>Eligible Applicants</w:t>
+      </w:r>
+      <w:r>
+        <w:rPr>
+          <w:rFonts w:ascii="inherit" w:eastAsia="Times New Roman" w:hAnsi="inherit" w:cs="Times New Roman"/>
+          <w:color w:val="000000"/>
+          <w:bdr w:val="none" w:sz="0" w:space="0" w:color="auto" w:frame="1"/>
+        </w:rPr>
+        <w:t>”:</w:t>
+      </w:r>
+    </w:p>
+    <w:p>
+      <w:pPr>
+        <w:shd w:val="clear" w:color="auto" w:fill="FFFFFF"/>
+        <w:rPr>
+          <w:rFonts w:eastAsia="Times New Roman"/>
+          <w:color w:val="201F1E"/>
+        </w:rPr>
+      </w:pPr>
+      <w:r>
+        <w:rPr>
+          <w:rFonts w:ascii="Times New Roman" w:eastAsia="Times New Roman" w:hAnsi="Times New Roman" w:cs="Times New Roman"/>
+          <w:color w:val="201F1E"/>
+          <w:bdr w:val="none" w:sz="0" w:space="0" w:color="auto" w:frame="1"/>
+        </w:rPr>
+        <w:t>This solicitation is open to county units of government or judicial circuits. A county may submit on behalf of a group of counties or a judicial circuit. Other units of local government, private agencies or not-for-profit organizations are not eligible to apply; however, the applicant jurisdiction may include subawards or subcontracts for services with these entities as part of the program design and budget (see Section D, 6h).</w:t>
+      </w:r>
+    </w:p>
+    <w:p>
+      <w:pPr>
+        <w:shd w:val="clear" w:color="auto" w:fill="FFFFFF"/>
+        <w:textAlignment w:val="baseline"/>
+        <w:rPr>
+          <w:rFonts w:asciiTheme="minorHAnsi" w:eastAsia="Times New Roman" w:hAnsiTheme="minorHAnsi" w:cstheme="minorHAnsi"/>
+          <w:color w:val="201F1E"/>
+        </w:rPr>
+      </w:pPr>
+    </w:p>
+    <w:p>
+      <w:pPr>
+        <w:shd w:val="clear" w:color="auto" w:fill="FFFFFF"/>
+        <w:textAlignment w:val="baseline"/>
+        <w:rPr>
+          <w:rFonts w:asciiTheme="minorHAnsi" w:eastAsia="Times New Roman" w:hAnsiTheme="minorHAnsi" w:cstheme="minorHAnsi"/>
+          <w:color w:val="24292E"/>
+          <w:bdr w:val="none" w:sz="0" w:space="0" w:color="auto" w:frame="1"/>
+          <w:shd w:val="clear" w:color="auto" w:fill="FAFAFA"/>
+        </w:rPr>
+      </w:pPr>
+      <w:r>
+        <w:rPr>
+          <w:rFonts w:asciiTheme="minorHAnsi" w:eastAsia="Times New Roman" w:hAnsiTheme="minorHAnsi" w:cstheme="minorHAnsi"/>
+          <w:color w:val="24292E"/>
+          <w:bdr w:val="none" w:sz="0" w:space="0" w:color="auto" w:frame="1"/>
+          <w:shd w:val="clear" w:color="auto" w:fill="FAFAFA"/>
+        </w:rPr>
+        <w:t xml:space="preserve">If we can apply </w:t>
+      </w:r>
+      <w:proofErr w:type="gramStart"/>
+      <w:r>
+        <w:rPr>
+          <w:rFonts w:asciiTheme="minorHAnsi" w:eastAsia="Times New Roman" w:hAnsiTheme="minorHAnsi" w:cstheme="minorHAnsi"/>
+          <w:color w:val="24292E"/>
+          <w:bdr w:val="none" w:sz="0" w:space="0" w:color="auto" w:frame="1"/>
+          <w:shd w:val="clear" w:color="auto" w:fill="FAFAFA"/>
+        </w:rPr>
+        <w:t>do</w:t>
+      </w:r>
+      <w:proofErr w:type="gramEnd"/>
+      <w:r>
+        <w:rPr>
+          <w:rFonts w:asciiTheme="minorHAnsi" w:eastAsia="Times New Roman" w:hAnsiTheme="minorHAnsi" w:cstheme="minorHAnsi"/>
+          <w:color w:val="24292E"/>
+          <w:bdr w:val="none" w:sz="0" w:space="0" w:color="auto" w:frame="1"/>
+          <w:shd w:val="clear" w:color="auto" w:fill="FAFAFA"/>
+        </w:rPr>
+        <w:t xml:space="preserve"> we need to reply to track 1,2 and 3 or can we just apply for only 1 of these tracks?</w:t>
+      </w:r>
+    </w:p>
+    <w:p>
+      <w:pPr>
+        <w:shd w:val="clear" w:color="auto" w:fill="FFFFFF"/>
+        <w:textAlignment w:val="baseline"/>
+        <w:rPr>
+          <w:rFonts w:asciiTheme="minorHAnsi" w:eastAsia="Times New Roman" w:hAnsiTheme="minorHAnsi" w:cstheme="minorHAnsi"/>
+          <w:color w:val="24292E"/>
+          <w:bdr w:val="none" w:sz="0" w:space="0" w:color="auto" w:frame="1"/>
+          <w:shd w:val="clear" w:color="auto" w:fill="FAFAFA"/>
+        </w:rPr>
+      </w:pPr>
+    </w:p>
+    <w:p>
+      <w:pPr>
+        <w:shd w:val="clear" w:color="auto" w:fill="FFFFFF"/>
+        <w:textAlignment w:val="baseline"/>
+        <w:rPr>
+          <w:rFonts w:ascii="Times New Roman" w:hAnsi="Times New Roman" w:cs="Times New Roman"/>
+          <w:color w:val="201F1E"/>
+          <w:shd w:val="clear" w:color="auto" w:fill="FFFFFF"/>
+        </w:rPr>
+      </w:pPr>
+      <w:r>
+        <w:rPr>
+          <w:rFonts w:ascii="Times New Roman" w:hAnsi="Times New Roman" w:cs="Times New Roman"/>
+          <w:color w:val="201F1E"/>
+          <w:shd w:val="clear" w:color="auto" w:fill="FFFFFF"/>
+        </w:rPr>
+        <w:t>Applicants can choose one or more Tracks to apply to; however, separate application packets are required for each Track.</w:t>
+      </w:r>
+    </w:p>
+    <w:p>
+      <w:pPr>
+        <w:shd w:val="clear" w:color="auto" w:fill="FFFFFF"/>
+        <w:textAlignment w:val="baseline"/>
+        <w:rPr>
+          <w:rFonts w:ascii="Times New Roman" w:hAnsi="Times New Roman" w:cs="Times New Roman"/>
+          <w:color w:val="201F1E"/>
+          <w:shd w:val="clear" w:color="auto" w:fill="FFFFFF"/>
+        </w:rPr>
+      </w:pPr>
+    </w:p>
+    <w:p>
+      <w:pPr>
+        <w:shd w:val="clear" w:color="auto" w:fill="FFFFFF"/>
+        <w:textAlignment w:val="baseline"/>
+        <w:rPr>
+          <w:rFonts w:asciiTheme="minorHAnsi" w:hAnsiTheme="minorHAnsi" w:cstheme="minorHAnsi"/>
+          <w:color w:val="201F1E"/>
+          <w:shd w:val="clear" w:color="auto" w:fill="FFFFFF"/>
+        </w:rPr>
+      </w:pPr>
+      <w:r>
+        <w:rPr>
+          <w:rFonts w:asciiTheme="minorHAnsi" w:hAnsiTheme="minorHAnsi" w:cstheme="minorHAnsi"/>
+          <w:color w:val="201F1E"/>
+          <w:shd w:val="clear" w:color="auto" w:fill="FFFFFF"/>
+        </w:rPr>
+        <w:t>8/5/20</w:t>
+      </w:r>
+      <w:r>
+        <w:rPr>
+          <w:rFonts w:asciiTheme="minorHAnsi" w:hAnsiTheme="minorHAnsi" w:cstheme="minorHAnsi"/>
+          <w:color w:val="201F1E"/>
+          <w:shd w:val="clear" w:color="auto" w:fill="FFFFFF"/>
+        </w:rPr>
+        <w:t>2</w:t>
+      </w:r>
+      <w:r>
+        <w:rPr>
+          <w:rFonts w:asciiTheme="minorHAnsi" w:hAnsiTheme="minorHAnsi" w:cstheme="minorHAnsi"/>
+          <w:color w:val="201F1E"/>
+          <w:shd w:val="clear" w:color="auto" w:fill="FFFFFF"/>
+        </w:rPr>
+        <w:t>1</w:t>
+      </w:r>
+    </w:p>
+    <w:p>
+      <w:pPr>
+        <w:shd w:val="clear" w:color="auto" w:fill="FFFFFF"/>
+        <w:textAlignment w:val="baseline"/>
+        <w:rPr>
+          <w:rFonts w:ascii="Times New Roman" w:hAnsi="Times New Roman" w:cs="Times New Roman"/>
+          <w:color w:val="201F1E"/>
+          <w:shd w:val="clear" w:color="auto" w:fill="FFFFFF"/>
+        </w:rPr>
+      </w:pPr>
+    </w:p>
+    <w:p>
+      <w:pPr>
+        <w:shd w:val="clear" w:color="auto" w:fill="FFFFFF"/>
+        <w:rPr>
+          <w:rFonts w:eastAsia="Times New Roman"/>
+          <w:color w:val="201F1E"/>
+        </w:rPr>
+      </w:pPr>
+      <w:r>
+        <w:rPr>
+          <w:rFonts w:eastAsia="Times New Roman"/>
+          <w:color w:val="201F1E"/>
+        </w:rPr>
+        <w:t xml:space="preserve">I </w:t>
+      </w:r>
+      <w:r>
+        <w:rPr>
+          <w:rFonts w:eastAsia="Times New Roman"/>
+          <w:color w:val="201F1E"/>
+        </w:rPr>
+        <w:t>am working with an organization that is attempting to submit a notice of intent, and I have a couple of questions.</w:t>
+      </w:r>
+      <w:r>
+        <w:rPr>
+          <w:rFonts w:eastAsia="Times New Roman"/>
+          <w:color w:val="201F1E"/>
+        </w:rPr>
+        <w:t xml:space="preserve"> </w:t>
+      </w:r>
+      <w:r>
+        <w:rPr>
+          <w:rFonts w:eastAsia="Times New Roman"/>
+          <w:color w:val="201F1E"/>
+        </w:rPr>
+        <w:t xml:space="preserve">Does our application need to be in conjunction with an existing prison diversion program? Or will this funding opportunity support community-based programs outside of </w:t>
+      </w:r>
+      <w:proofErr w:type="spellStart"/>
+      <w:proofErr w:type="gramStart"/>
+      <w:r>
+        <w:rPr>
+          <w:rFonts w:eastAsia="Times New Roman"/>
+          <w:color w:val="201F1E"/>
+        </w:rPr>
+        <w:t>a</w:t>
+      </w:r>
+      <w:proofErr w:type="spellEnd"/>
+      <w:proofErr w:type="gramEnd"/>
+      <w:r>
+        <w:rPr>
+          <w:rFonts w:eastAsia="Times New Roman"/>
+          <w:color w:val="201F1E"/>
+        </w:rPr>
+        <w:t xml:space="preserve"> existing prison diversion program?</w:t>
+      </w:r>
+    </w:p>
+    <w:p>
+      <w:pPr>
+        <w:shd w:val="clear" w:color="auto" w:fill="FFFFFF"/>
+        <w:rPr>
+          <w:rFonts w:eastAsia="Times New Roman"/>
+          <w:color w:val="201F1E"/>
+        </w:rPr>
+      </w:pPr>
+    </w:p>
+    <w:p>
+      <w:pPr>
+        <w:shd w:val="clear" w:color="auto" w:fill="FFFFFF"/>
+        <w:rPr>
+          <w:rFonts w:eastAsia="Times New Roman"/>
+          <w:color w:val="201F1E"/>
+        </w:rPr>
+      </w:pPr>
+      <w:r>
+        <w:rPr>
+          <w:rFonts w:ascii="Times New Roman" w:eastAsia="Times New Roman" w:hAnsi="Times New Roman" w:cs="Times New Roman"/>
+          <w:color w:val="000000"/>
+          <w:bdr w:val="none" w:sz="0" w:space="0" w:color="auto" w:frame="1"/>
+        </w:rPr>
+        <w:t xml:space="preserve">No, applications do not have to be in conjunction with an existing program but can be used to create new programs. However, only county units of government are eligible to submit applications, which can (and </w:t>
+      </w:r>
+      <w:r>
+        <w:rPr>
+          <w:rFonts w:ascii="Times New Roman" w:eastAsia="Times New Roman" w:hAnsi="Times New Roman" w:cs="Times New Roman"/>
+          <w:color w:val="000000"/>
+          <w:bdr w:val="none" w:sz="0" w:space="0" w:color="auto" w:frame="1"/>
+        </w:rPr>
+        <w:lastRenderedPageBreak/>
+        <w:t>are encouraged to) include partnerships with community-based not-for-profit organizations. As noted on page 4 of the NOFO instructions, under “</w:t>
+      </w:r>
+      <w:r>
+        <w:rPr>
+          <w:rFonts w:ascii="Times New Roman" w:eastAsia="Times New Roman" w:hAnsi="Times New Roman" w:cs="Times New Roman"/>
+          <w:b/>
+          <w:bCs/>
+          <w:i/>
+          <w:iCs/>
+          <w:color w:val="000000"/>
+          <w:bdr w:val="none" w:sz="0" w:space="0" w:color="auto" w:frame="1"/>
+        </w:rPr>
+        <w:t>Purpose</w:t>
+      </w:r>
+      <w:r>
+        <w:rPr>
+          <w:rFonts w:ascii="Times New Roman" w:eastAsia="Times New Roman" w:hAnsi="Times New Roman" w:cs="Times New Roman"/>
+          <w:color w:val="000000"/>
+          <w:bdr w:val="none" w:sz="0" w:space="0" w:color="auto" w:frame="1"/>
+        </w:rPr>
+        <w:t>”:</w:t>
+      </w:r>
+    </w:p>
+    <w:p>
+      <w:pPr>
+        <w:shd w:val="clear" w:color="auto" w:fill="FFFFFF"/>
+        <w:rPr>
+          <w:rFonts w:eastAsia="Times New Roman"/>
+          <w:color w:val="201F1E"/>
+        </w:rPr>
+      </w:pPr>
+      <w:r>
+        <w:rPr>
+          <w:rFonts w:ascii="Times New Roman" w:eastAsia="Times New Roman" w:hAnsi="Times New Roman" w:cs="Times New Roman"/>
+          <w:color w:val="000000"/>
+          <w:bdr w:val="none" w:sz="0" w:space="0" w:color="auto" w:frame="1"/>
+        </w:rPr>
+        <w:t> </w:t>
+      </w:r>
+    </w:p>
+    <w:p>
+      <w:pPr>
+        <w:shd w:val="clear" w:color="auto" w:fill="FFFFFF"/>
+        <w:rPr>
+          <w:rFonts w:eastAsia="Times New Roman"/>
+          <w:color w:val="201F1E"/>
+        </w:rPr>
+      </w:pPr>
+      <w:r>
+        <w:rPr>
+          <w:rFonts w:ascii="Times New Roman" w:eastAsia="Times New Roman" w:hAnsi="Times New Roman" w:cs="Times New Roman"/>
+          <w:color w:val="201F1E"/>
+          <w:bdr w:val="none" w:sz="0" w:space="0" w:color="auto" w:frame="1"/>
+        </w:rPr>
+        <w:t>The purpose of this funding opportunity is to expand ARI through grants to local jurisdictions for planning, implementation, and pilot projects that address gaps in service and/or the needs of specialized populations, with the overall goal to reduce the number of people committed to prison on probation-eligible charges. ARI funds can be used to create or enhance local programs that assess individuals’ risk, needs, and strengths and offer a continuum of evidence-based sanctions and treatment alternatives to incarceration focused on rehabilitation and accountability over punishment.</w:t>
+      </w:r>
+    </w:p>
+    <w:p>
+      <w:pPr>
+        <w:shd w:val="clear" w:color="auto" w:fill="FFFFFF"/>
+        <w:rPr>
+          <w:rFonts w:eastAsia="Times New Roman"/>
+          <w:color w:val="201F1E"/>
+        </w:rPr>
+      </w:pPr>
+      <w:r>
+        <w:rPr>
+          <w:rFonts w:ascii="Times New Roman" w:eastAsia="Times New Roman" w:hAnsi="Times New Roman" w:cs="Times New Roman"/>
+          <w:color w:val="000000"/>
+          <w:bdr w:val="none" w:sz="0" w:space="0" w:color="auto" w:frame="1"/>
+        </w:rPr>
+        <w:t> </w:t>
+      </w:r>
+    </w:p>
+    <w:p>
+      <w:pPr>
+        <w:shd w:val="clear" w:color="auto" w:fill="FFFFFF"/>
+        <w:rPr>
+          <w:rFonts w:eastAsia="Times New Roman"/>
+          <w:color w:val="201F1E"/>
+        </w:rPr>
+      </w:pPr>
+      <w:r>
+        <w:rPr>
+          <w:rFonts w:ascii="Times New Roman" w:eastAsia="Times New Roman" w:hAnsi="Times New Roman" w:cs="Times New Roman"/>
+          <w:color w:val="000000"/>
+          <w:bdr w:val="none" w:sz="0" w:space="0" w:color="auto" w:frame="1"/>
+        </w:rPr>
+        <w:t>Regarding eligibility, as noted on page 17 of the NOFO instructions, under “</w:t>
+      </w:r>
+      <w:r>
+        <w:rPr>
+          <w:rFonts w:ascii="Times New Roman" w:eastAsia="Times New Roman" w:hAnsi="Times New Roman" w:cs="Times New Roman"/>
+          <w:b/>
+          <w:bCs/>
+          <w:i/>
+          <w:iCs/>
+          <w:color w:val="000000"/>
+          <w:bdr w:val="none" w:sz="0" w:space="0" w:color="auto" w:frame="1"/>
+        </w:rPr>
+        <w:t>Eligible Applicants</w:t>
+      </w:r>
+      <w:r>
+        <w:rPr>
+          <w:rFonts w:ascii="Times New Roman" w:eastAsia="Times New Roman" w:hAnsi="Times New Roman" w:cs="Times New Roman"/>
+          <w:color w:val="000000"/>
+          <w:bdr w:val="none" w:sz="0" w:space="0" w:color="auto" w:frame="1"/>
+        </w:rPr>
+        <w:t>”:</w:t>
+      </w:r>
+    </w:p>
+    <w:p>
+      <w:pPr>
+        <w:shd w:val="clear" w:color="auto" w:fill="FFFFFF"/>
+        <w:rPr>
+          <w:rFonts w:eastAsia="Times New Roman"/>
+          <w:color w:val="201F1E"/>
+        </w:rPr>
+      </w:pPr>
+      <w:r>
+        <w:rPr>
+          <w:rFonts w:ascii="Times New Roman" w:eastAsia="Times New Roman" w:hAnsi="Times New Roman" w:cs="Times New Roman"/>
+          <w:color w:val="000000"/>
+          <w:bdr w:val="none" w:sz="0" w:space="0" w:color="auto" w:frame="1"/>
+        </w:rPr>
+        <w:t> </w:t>
+      </w:r>
+    </w:p>
+    <w:p>
+      <w:pPr>
+        <w:shd w:val="clear" w:color="auto" w:fill="FFFFFF"/>
+        <w:rPr>
+          <w:rFonts w:eastAsia="Times New Roman"/>
+          <w:color w:val="201F1E"/>
+        </w:rPr>
+      </w:pPr>
+      <w:r>
+        <w:rPr>
+          <w:rFonts w:ascii="Times New Roman" w:eastAsia="Times New Roman" w:hAnsi="Times New Roman" w:cs="Times New Roman"/>
+          <w:color w:val="201F1E"/>
+          <w:bdr w:val="none" w:sz="0" w:space="0" w:color="auto" w:frame="1"/>
+        </w:rPr>
+        <w:t>This solicitation is open to county units of government or judicial circuits. A county may submit on behalf of a group of counties or a judicial circuit. Other units of local government, private agencies or not-for-profit organizations are not eligible to apply; however, the applicant jurisdiction may include subawards or subcontracts for services with these entities as part of the program design and budget (see Section D, 6h).</w:t>
+      </w:r>
+    </w:p>
+    <w:p>
+      <w:pPr>
+        <w:shd w:val="clear" w:color="auto" w:fill="FFFFFF"/>
+        <w:rPr>
+          <w:rFonts w:eastAsia="Times New Roman"/>
+          <w:color w:val="201F1E"/>
+        </w:rPr>
+      </w:pPr>
+    </w:p>
+    <w:p>
+      <w:pPr>
+        <w:shd w:val="clear" w:color="auto" w:fill="FFFFFF"/>
+        <w:rPr>
+          <w:rFonts w:eastAsia="Times New Roman"/>
+          <w:color w:val="201F1E"/>
+        </w:rPr>
+      </w:pPr>
+      <w:r>
+        <w:rPr>
+          <w:rFonts w:eastAsia="Times New Roman"/>
+          <w:color w:val="201F1E"/>
+        </w:rPr>
+        <w:t>Notice of Intent: The link on your page is sending up this message</w:t>
+      </w:r>
+      <w:r>
+        <w:rPr>
+          <w:rFonts w:eastAsia="Times New Roman"/>
+          <w:color w:val="201F1E"/>
+        </w:rPr>
+        <w:t>.</w:t>
+      </w:r>
+      <w:r>
+        <w:rPr>
+          <w:rFonts w:eastAsia="Times New Roman"/>
+          <w:color w:val="201F1E"/>
+        </w:rPr>
+        <w:t xml:space="preserve"> </w:t>
+      </w:r>
+      <w:proofErr w:type="gramStart"/>
+      <w:r>
+        <w:rPr>
+          <w:rFonts w:eastAsia="Times New Roman"/>
+          <w:color w:val="201F1E"/>
+        </w:rPr>
+        <w:t>Please</w:t>
+      </w:r>
+      <w:proofErr w:type="gramEnd"/>
+      <w:r>
+        <w:rPr>
+          <w:rFonts w:eastAsia="Times New Roman"/>
+          <w:color w:val="201F1E"/>
+        </w:rPr>
+        <w:t xml:space="preserve"> advise on how to proceed.</w:t>
+      </w:r>
+    </w:p>
+    <w:p>
+      <w:pPr>
+        <w:shd w:val="clear" w:color="auto" w:fill="FFFFFF"/>
+        <w:rPr>
+          <w:rFonts w:eastAsia="Times New Roman"/>
+          <w:color w:val="201F1E"/>
+        </w:rPr>
+      </w:pPr>
+      <w:r>
+        <w:rPr>
+          <w:rFonts w:eastAsia="Times New Roman"/>
+          <w:color w:val="201F1E"/>
+        </w:rPr>
+        <w:t> </w:t>
+      </w:r>
+    </w:p>
+    <w:p>
+      <w:pPr>
+        <w:pStyle w:val="PlainText"/>
+      </w:pPr>
+      <w:r>
+        <w:rPr>
+          <w:noProof/>
+        </w:rPr>
+        <w:drawing>
+          <wp:inline distT="0" distB="0" distL="0" distR="0" wp14:anchorId="44D21FB7" wp14:editId="090D72E9">
+            <wp:extent cx="5078730" cy="1908171"/>
+            <wp:effectExtent l="0" t="0" r="7620" b="0"/>
+            <wp:docPr id="2" name="Picture 2"/>
+            <wp:cNvGraphicFramePr>
+              <a:graphicFrameLocks xmlns:a="http://schemas.openxmlformats.org/drawingml/2006/main" noChangeAspect="1"/>
+            </wp:cNvGraphicFramePr>
+            <a:graphic xmlns:a="http://schemas.openxmlformats.org/drawingml/2006/main">
+              <a:graphicData uri="http://schemas.openxmlformats.org/drawingml/2006/picture">
+                <pic:pic xmlns:pic="http://schemas.openxmlformats.org/drawingml/2006/picture">
+                  <pic:nvPicPr>
+                    <pic:cNvPr id="0" name="Picture 2"/>
+                    <pic:cNvPicPr>
+                      <a:picLocks noChangeAspect="1" noChangeArrowheads="1"/>
+                    </pic:cNvPicPr>
+                  </pic:nvPicPr>
+                  <pic:blipFill>
+                    <a:blip r:embed="rId7" cstate="print">
+                      <a:extLst>
+                        <a:ext uri="{28A0092B-C50C-407E-A947-70E740481C1C}">
+                          <a14:useLocalDpi xmlns:a14="http://schemas.microsoft.com/office/drawing/2010/main" val="0"/>
+                        </a:ext>
+                      </a:extLst>
+                    </a:blip>
+                    <a:srcRect/>
+                    <a:stretch>
+                      <a:fillRect/>
+                    </a:stretch>
+                  </pic:blipFill>
+                  <pic:spPr bwMode="auto">
+                    <a:xfrm>
+                      <a:off x="0" y="0"/>
+                      <a:ext cx="5112245" cy="1920763"/>
+                    </a:xfrm>
+                    <a:prstGeom prst="rect">
+                      <a:avLst/>
+                    </a:prstGeom>
+                    <a:noFill/>
+                  </pic:spPr>
+                </pic:pic>
+              </a:graphicData>
+            </a:graphic>
+          </wp:inline>
+        </w:drawing>
+      </w:r>
+    </w:p>
+    <w:p>
+      <w:pPr>
+        <w:pStyle w:val="PlainText"/>
+      </w:pPr>
+    </w:p>
+    <w:p>
+      <w:pPr>
+        <w:pStyle w:val="PlainText"/>
+        <w:rPr>
+          <w:rFonts w:ascii="Times New Roman" w:hAnsi="Times New Roman" w:cs="Times New Roman"/>
+          <w:color w:val="201F1E"/>
+          <w:shd w:val="clear" w:color="auto" w:fill="FFFFFF"/>
+        </w:rPr>
+      </w:pPr>
+      <w:r>
+        <w:rPr>
+          <w:rFonts w:ascii="Times New Roman" w:hAnsi="Times New Roman" w:cs="Times New Roman"/>
+          <w:color w:val="201F1E"/>
+          <w:shd w:val="clear" w:color="auto" w:fill="FFFFFF"/>
+        </w:rPr>
+        <w:t>The Notice of Intent link has been fixed; please try again.</w:t>
+      </w:r>
+    </w:p>
+    <w:p>
+      <w:pPr>
+        <w:pStyle w:val="PlainText"/>
+        <w:rPr>
+          <w:rFonts w:ascii="Times New Roman" w:hAnsi="Times New Roman" w:cs="Times New Roman"/>
+          <w:color w:val="201F1E"/>
+          <w:shd w:val="clear" w:color="auto" w:fill="FFFFFF"/>
+        </w:rPr>
+      </w:pPr>
+    </w:p>
+    <w:p>
+      <w:pPr>
+        <w:pStyle w:val="PlainText"/>
+        <w:rPr>
+          <w:rFonts w:ascii="Times New Roman" w:hAnsi="Times New Roman" w:cs="Times New Roman"/>
+        </w:rPr>
       </w:pPr>
     </w:p>
     <w:sectPr>
-      <w:headerReference w:type="even" r:id="rId7"/>
-      <w:headerReference w:type="default" r:id="rId8"/>
-      <w:footerReference w:type="even" r:id="rId9"/>
-      <w:footerReference w:type="default" r:id="rId10"/>
-      <w:headerReference w:type="first" r:id="rId11"/>
-      <w:footerReference w:type="first" r:id="rId12"/>
+      <w:headerReference w:type="even" r:id="rId8"/>
+      <w:headerReference w:type="default" r:id="rId9"/>
+      <w:footerReference w:type="even" r:id="rId10"/>
+      <w:footerReference w:type="default" r:id="rId11"/>
+      <w:headerReference w:type="first" r:id="rId12"/>
+      <w:footerReference w:type="first" r:id="rId13"/>
       <w:pgSz w:w="12240" w:h="15840"/>
       <w:pgMar w:top="1440" w:right="1440" w:bottom="1440" w:left="1440" w:header="432" w:footer="432" w:gutter="0"/>
       <w:cols w:space="720"/>
@@ -701,6 +1568,208 @@
 <file path=word/numbering.xml><?xml version="1.0" encoding="utf-8"?>
 <w:numbering xmlns:wpc="http://schemas.microsoft.com/office/word/2010/wordprocessingCanvas" xmlns:cx="http://schemas.microsoft.com/office/drawing/2014/chartex" xmlns:cx1="http://schemas.microsoft.com/office/drawing/2015/9/8/chartex" xmlns:cx2="http://schemas.microsoft.com/office/drawing/2015/10/21/chartex" xmlns:cx3="http://schemas.microsoft.com/office/drawing/2016/5/9/chartex" xmlns:cx4="http://schemas.microsoft.com/office/drawing/2016/5/10/chartex" xmlns:cx5="http://schemas.microsoft.com/office/drawing/2016/5/11/chartex" xmlns:cx6="http://schemas.microsoft.com/office/drawing/2016/5/12/chartex" xmlns:cx7="http://schemas.microsoft.com/office/drawing/2016/5/13/chartex" xmlns:cx8="http://schemas.microsoft.com/office/drawing/2016/5/14/chartex" xmlns:mc="http://schemas.openxmlformats.org/markup-compatibility/2006" xmlns:aink="http://schemas.microsoft.com/office/drawing/2016/ink" xmlns:am3d="http://schemas.microsoft.com/office/drawing/2017/model3d" xmlns:o="urn:schemas-microsoft-com:office:office" xmlns:r="http://schemas.openxmlformats.org/officeDocument/2006/relationships" xmlns:m="http://schemas.openxmlformats.org/officeDocument/2006/math" xmlns:v="urn:schemas-microsoft-com:vml" xmlns:wp14="http://schemas.microsoft.com/office/word/2010/wordprocessingDrawing" xmlns:wp="http://schemas.openxmlformats.org/drawingml/2006/wordprocessingDrawing" xmlns:w10="urn:schemas-microsoft-com:office:word" xmlns:w="http://schemas.openxmlformats.org/wordprocessingml/2006/main" xmlns:w14="http://schemas.microsoft.com/office/word/2010/wordml" xmlns:w15="http://schemas.microsoft.com/office/word/2012/wordml" xmlns:w16cex="http://schemas.microsoft.com/office/word/2018/wordml/cex" xmlns:w16cid="http://schemas.microsoft.com/office/word/2016/wordml/cid" xmlns:w16="http://schemas.microsoft.com/office/word/2018/wordml" xmlns:w16sdtdh="http://schemas.microsoft.com/office/word/2020/wordml/sdtdatahash" xmlns:w16se="http://schemas.microsoft.com/office/word/2015/wordml/symex" xmlns:wpg="http://schemas.microsoft.com/office/word/2010/wordprocessingGroup" xmlns:wpi="http://schemas.microsoft.com/office/word/2010/wordprocessingInk" xmlns:wne="http://schemas.microsoft.com/office/word/2006/wordml" xmlns:wps="http://schemas.microsoft.com/office/word/2010/wordprocessingShape" mc:Ignorable="w14 w15 w16se w16cid w16 w16cex w16sdtdh wp14">
   <w:abstractNum w:abstractNumId="0" w15:restartNumberingAfterBreak="0">
+    <w:nsid w:val="499F25C9"/>
+    <w:multiLevelType w:val="multilevel"/>
+    <w:tmpl w:val="940E6E3E"/>
+    <w:lvl w:ilvl="0">
+      <w:start w:val="1"/>
+      <w:numFmt w:val="decimal"/>
+      <w:lvlText w:val="%1."/>
+      <w:lvlJc w:val="left"/>
+      <w:pPr>
+        <w:tabs>
+          <w:tab w:val="num" w:pos="720"/>
+        </w:tabs>
+        <w:ind w:left="720" w:hanging="360"/>
+      </w:pPr>
+    </w:lvl>
+    <w:lvl w:ilvl="1">
+      <w:start w:val="1"/>
+      <w:numFmt w:val="lowerLetter"/>
+      <w:lvlText w:val="%2."/>
+      <w:lvlJc w:val="left"/>
+      <w:pPr>
+        <w:tabs>
+          <w:tab w:val="num" w:pos="1440"/>
+        </w:tabs>
+        <w:ind w:left="1440" w:hanging="360"/>
+      </w:pPr>
+    </w:lvl>
+    <w:lvl w:ilvl="2" w:tentative="1">
+      <w:start w:val="1"/>
+      <w:numFmt w:val="decimal"/>
+      <w:lvlText w:val="%3."/>
+      <w:lvlJc w:val="left"/>
+      <w:pPr>
+        <w:tabs>
+          <w:tab w:val="num" w:pos="2160"/>
+        </w:tabs>
+        <w:ind w:left="2160" w:hanging="360"/>
+      </w:pPr>
+    </w:lvl>
+    <w:lvl w:ilvl="3" w:tentative="1">
+      <w:start w:val="1"/>
+      <w:numFmt w:val="decimal"/>
+      <w:lvlText w:val="%4."/>
+      <w:lvlJc w:val="left"/>
+      <w:pPr>
+        <w:tabs>
+          <w:tab w:val="num" w:pos="2880"/>
+        </w:tabs>
+        <w:ind w:left="2880" w:hanging="360"/>
+      </w:pPr>
+    </w:lvl>
+    <w:lvl w:ilvl="4" w:tentative="1">
+      <w:start w:val="1"/>
+      <w:numFmt w:val="decimal"/>
+      <w:lvlText w:val="%5."/>
+      <w:lvlJc w:val="left"/>
+      <w:pPr>
+        <w:tabs>
+          <w:tab w:val="num" w:pos="3600"/>
+        </w:tabs>
+        <w:ind w:left="3600" w:hanging="360"/>
+      </w:pPr>
+    </w:lvl>
+    <w:lvl w:ilvl="5" w:tentative="1">
+      <w:start w:val="1"/>
+      <w:numFmt w:val="decimal"/>
+      <w:lvlText w:val="%6."/>
+      <w:lvlJc w:val="left"/>
+      <w:pPr>
+        <w:tabs>
+          <w:tab w:val="num" w:pos="4320"/>
+        </w:tabs>
+        <w:ind w:left="4320" w:hanging="360"/>
+      </w:pPr>
+    </w:lvl>
+    <w:lvl w:ilvl="6" w:tentative="1">
+      <w:start w:val="1"/>
+      <w:numFmt w:val="decimal"/>
+      <w:lvlText w:val="%7."/>
+      <w:lvlJc w:val="left"/>
+      <w:pPr>
+        <w:tabs>
+          <w:tab w:val="num" w:pos="5040"/>
+        </w:tabs>
+        <w:ind w:left="5040" w:hanging="360"/>
+      </w:pPr>
+    </w:lvl>
+    <w:lvl w:ilvl="7" w:tentative="1">
+      <w:start w:val="1"/>
+      <w:numFmt w:val="decimal"/>
+      <w:lvlText w:val="%8."/>
+      <w:lvlJc w:val="left"/>
+      <w:pPr>
+        <w:tabs>
+          <w:tab w:val="num" w:pos="5760"/>
+        </w:tabs>
+        <w:ind w:left="5760" w:hanging="360"/>
+      </w:pPr>
+    </w:lvl>
+    <w:lvl w:ilvl="8" w:tentative="1">
+      <w:start w:val="1"/>
+      <w:numFmt w:val="decimal"/>
+      <w:lvlText w:val="%9."/>
+      <w:lvlJc w:val="left"/>
+      <w:pPr>
+        <w:tabs>
+          <w:tab w:val="num" w:pos="6480"/>
+        </w:tabs>
+        <w:ind w:left="6480" w:hanging="360"/>
+      </w:pPr>
+    </w:lvl>
+  </w:abstractNum>
+  <w:abstractNum w:abstractNumId="1" w15:restartNumberingAfterBreak="0">
+    <w:nsid w:val="4AA31933"/>
+    <w:multiLevelType w:val="hybridMultilevel"/>
+    <w:tmpl w:val="B262F7BE"/>
+    <w:lvl w:ilvl="0" w:tplc="04090011">
+      <w:start w:val="1"/>
+      <w:numFmt w:val="decimal"/>
+      <w:lvlText w:val="%1)"/>
+      <w:lvlJc w:val="left"/>
+      <w:pPr>
+        <w:ind w:left="720" w:hanging="360"/>
+      </w:pPr>
+      <w:rPr>
+        <w:rFonts w:hint="default"/>
+      </w:rPr>
+    </w:lvl>
+    <w:lvl w:ilvl="1" w:tplc="04090019" w:tentative="1">
+      <w:start w:val="1"/>
+      <w:numFmt w:val="lowerLetter"/>
+      <w:lvlText w:val="%2."/>
+      <w:lvlJc w:val="left"/>
+      <w:pPr>
+        <w:ind w:left="1440" w:hanging="360"/>
+      </w:pPr>
+    </w:lvl>
+    <w:lvl w:ilvl="2" w:tplc="0409001B" w:tentative="1">
+      <w:start w:val="1"/>
+      <w:numFmt w:val="lowerRoman"/>
+      <w:lvlText w:val="%3."/>
+      <w:lvlJc w:val="right"/>
+      <w:pPr>
+        <w:ind w:left="2160" w:hanging="180"/>
+      </w:pPr>
+    </w:lvl>
+    <w:lvl w:ilvl="3" w:tplc="0409000F" w:tentative="1">
+      <w:start w:val="1"/>
+      <w:numFmt w:val="decimal"/>
+      <w:lvlText w:val="%4."/>
+      <w:lvlJc w:val="left"/>
+      <w:pPr>
+        <w:ind w:left="2880" w:hanging="360"/>
+      </w:pPr>
+    </w:lvl>
+    <w:lvl w:ilvl="4" w:tplc="04090019" w:tentative="1">
+      <w:start w:val="1"/>
+      <w:numFmt w:val="lowerLetter"/>
+      <w:lvlText w:val="%5."/>
+      <w:lvlJc w:val="left"/>
+      <w:pPr>
+        <w:ind w:left="3600" w:hanging="360"/>
+      </w:pPr>
+    </w:lvl>
+    <w:lvl w:ilvl="5" w:tplc="0409001B" w:tentative="1">
+      <w:start w:val="1"/>
+      <w:numFmt w:val="lowerRoman"/>
+      <w:lvlText w:val="%6."/>
+      <w:lvlJc w:val="right"/>
+      <w:pPr>
+        <w:ind w:left="4320" w:hanging="180"/>
+      </w:pPr>
+    </w:lvl>
+    <w:lvl w:ilvl="6" w:tplc="0409000F" w:tentative="1">
+      <w:start w:val="1"/>
+      <w:numFmt w:val="decimal"/>
+      <w:lvlText w:val="%7."/>
+      <w:lvlJc w:val="left"/>
+      <w:pPr>
+        <w:ind w:left="5040" w:hanging="360"/>
+      </w:pPr>
+    </w:lvl>
+    <w:lvl w:ilvl="7" w:tplc="04090019" w:tentative="1">
+      <w:start w:val="1"/>
+      <w:numFmt w:val="lowerLetter"/>
+      <w:lvlText w:val="%8."/>
+      <w:lvlJc w:val="left"/>
+      <w:pPr>
+        <w:ind w:left="5760" w:hanging="360"/>
+      </w:pPr>
+    </w:lvl>
+    <w:lvl w:ilvl="8" w:tplc="0409001B" w:tentative="1">
+      <w:start w:val="1"/>
+      <w:numFmt w:val="lowerRoman"/>
+      <w:lvlText w:val="%9."/>
+      <w:lvlJc w:val="right"/>
+      <w:pPr>
+        <w:ind w:left="6480" w:hanging="180"/>
+      </w:pPr>
+    </w:lvl>
+  </w:abstractNum>
+  <w:abstractNum w:abstractNumId="2" w15:restartNumberingAfterBreak="0">
     <w:nsid w:val="4B967FD5"/>
     <w:multiLevelType w:val="hybridMultilevel"/>
     <w:tmpl w:val="506CC44A"/>
@@ -813,7 +1882,7 @@
       </w:rPr>
     </w:lvl>
   </w:abstractNum>
-  <w:abstractNum w:abstractNumId="1" w15:restartNumberingAfterBreak="0">
+  <w:abstractNum w:abstractNumId="3" w15:restartNumberingAfterBreak="0">
     <w:nsid w:val="70EC5A10"/>
     <w:multiLevelType w:val="multilevel"/>
     <w:tmpl w:val="AD3443E6"/>
@@ -963,10 +2032,16 @@
     </w:lvl>
   </w:abstractNum>
   <w:num w:numId="1">
-    <w:abstractNumId w:val="0"/>
+    <w:abstractNumId w:val="2"/>
   </w:num>
   <w:num w:numId="2">
+    <w:abstractNumId w:val="3"/>
+  </w:num>
+  <w:num w:numId="3">
     <w:abstractNumId w:val="1"/>
+  </w:num>
+  <w:num w:numId="4">
+    <w:abstractNumId w:val="0"/>
   </w:num>
 </w:numbering>
 </file>
@@ -1090,6 +2165,7 @@
     <w:lsdException w:name="HTML Sample" w:semiHidden="1" w:unhideWhenUsed="1"/>
     <w:lsdException w:name="HTML Typewriter" w:semiHidden="1" w:unhideWhenUsed="1"/>
     <w:lsdException w:name="HTML Variable" w:semiHidden="1" w:unhideWhenUsed="1"/>
+    <w:lsdException w:name="Normal Table" w:semiHidden="1" w:unhideWhenUsed="1"/>
     <w:lsdException w:name="annotation subject" w:semiHidden="1" w:unhideWhenUsed="1"/>
     <w:lsdException w:name="No List" w:semiHidden="1" w:unhideWhenUsed="1"/>
     <w:lsdException w:name="Outline List 1" w:semiHidden="1" w:unhideWhenUsed="1"/>
@@ -1136,8 +2212,10 @@
     <w:lsdException w:name="Table Subtle 2" w:semiHidden="1" w:unhideWhenUsed="1"/>
     <w:lsdException w:name="Table Web 1" w:semiHidden="1" w:unhideWhenUsed="1"/>
     <w:lsdException w:name="Table Web 2" w:semiHidden="1" w:unhideWhenUsed="1"/>
+    <w:lsdException w:name="Table Web 3" w:semiHidden="1" w:unhideWhenUsed="1"/>
     <w:lsdException w:name="Balloon Text" w:semiHidden="1" w:unhideWhenUsed="1"/>
     <w:lsdException w:name="Table Grid" w:uiPriority="39"/>
+    <w:lsdException w:name="Table Theme" w:semiHidden="1" w:unhideWhenUsed="1"/>
     <w:lsdException w:name="Placeholder Text" w:semiHidden="1"/>
     <w:lsdException w:name="No Spacing" w:uiPriority="1" w:qFormat="1"/>
     <w:lsdException w:name="Light Shading" w:uiPriority="60"/>

</xml_diff>